<commit_message>
added to art documentation
</commit_message>
<xml_diff>
--- a/Assets (Jad)/Documentation/Art Documentation.docx
+++ b/Assets (Jad)/Documentation/Art Documentation.docx
@@ -205,6 +205,9 @@
     </w:p>
     <w:p>
       <w:r>
+        <w:rPr>
+          <w:noProof/>
+        </w:rPr>
         <w:drawing>
           <wp:inline distT="0" distB="0" distL="0" distR="0" wp14:anchorId="59A6ECF3" wp14:editId="60A475A9">
             <wp:extent cx="5731510" cy="2368550"/>
@@ -264,6 +267,9 @@
     </w:p>
     <w:p>
       <w:r>
+        <w:rPr>
+          <w:noProof/>
+        </w:rPr>
         <w:drawing>
           <wp:inline distT="0" distB="0" distL="0" distR="0" wp14:anchorId="75B7C3B4" wp14:editId="2796ADF4">
             <wp:extent cx="5731510" cy="2169160"/>
@@ -342,6 +348,9 @@
     </w:p>
     <w:p>
       <w:r>
+        <w:rPr>
+          <w:noProof/>
+        </w:rPr>
         <w:drawing>
           <wp:inline distT="0" distB="0" distL="0" distR="0" wp14:anchorId="7F90EE73" wp14:editId="7618A4F0">
             <wp:extent cx="3372321" cy="2057687"/>
@@ -406,6 +415,9 @@
         </w:numPr>
       </w:pPr>
       <w:r>
+        <w:rPr>
+          <w:noProof/>
+        </w:rPr>
         <w:drawing>
           <wp:inline distT="0" distB="0" distL="0" distR="0" wp14:anchorId="732487DF" wp14:editId="5B7D73E4">
             <wp:extent cx="4191585" cy="2924583"/>
@@ -545,49 +557,67 @@
         <w:t>-</w:t>
       </w:r>
     </w:p>
-    <w:p>
-      <w:pPr>
-        <w:rPr>
-          <w:u w:val="single"/>
-        </w:rPr>
-      </w:pPr>
-      <w:r>
-        <w:rPr>
-          <w:u w:val="single"/>
-        </w:rPr>
+    <w:p/>
+    <w:p/>
+    <w:p/>
+    <w:p>
+      <w:pPr>
+        <w:rPr>
+          <w:u w:val="single"/>
+        </w:rPr>
+      </w:pPr>
+      <w:r>
+        <w:rPr>
+          <w:u w:val="single"/>
+        </w:rPr>
+        <w:lastRenderedPageBreak/>
         <w:t>Player Character:</w:t>
       </w:r>
     </w:p>
     <w:p>
-      <w:pPr>
-        <w:pStyle w:val="ListParagraph"/>
-        <w:numPr>
-          <w:ilvl w:val="0"/>
-          <w:numId w:val="2"/>
-        </w:numPr>
-      </w:pPr>
-      <w:r>
-        <w:t>Basic Character Concept</w:t>
-      </w:r>
-    </w:p>
-    <w:p>
-      <w:pPr>
-        <w:pStyle w:val="ListParagraph"/>
-        <w:numPr>
-          <w:ilvl w:val="0"/>
-          <w:numId w:val="2"/>
-        </w:numPr>
-      </w:pPr>
-      <w:r>
-        <w:t xml:space="preserve">B </w:t>
-      </w:r>
-      <w:r>
-        <w:t>Final Character Concept</w:t>
-      </w:r>
-    </w:p>
-    <w:p>
-      <w:r>
-        <w:lastRenderedPageBreak/>
+      <w:r>
+        <w:drawing>
+          <wp:inline distT="0" distB="0" distL="0" distR="0" wp14:anchorId="414BD54A" wp14:editId="1FD0A51A">
+            <wp:extent cx="5731510" cy="4945380"/>
+            <wp:effectExtent l="0" t="0" r="2540" b="7620"/>
+            <wp:docPr id="884083064" name="Picture 1" descr="A drawing of a robot&#10;&#10;Description automatically generated"/>
+            <wp:cNvGraphicFramePr>
+              <a:graphicFrameLocks xmlns:a="http://schemas.openxmlformats.org/drawingml/2006/main" noChangeAspect="1"/>
+            </wp:cNvGraphicFramePr>
+            <a:graphic xmlns:a="http://schemas.openxmlformats.org/drawingml/2006/main">
+              <a:graphicData uri="http://schemas.openxmlformats.org/drawingml/2006/picture">
+                <pic:pic xmlns:pic="http://schemas.openxmlformats.org/drawingml/2006/picture">
+                  <pic:nvPicPr>
+                    <pic:cNvPr id="884083064" name="Picture 1" descr="A drawing of a robot&#10;&#10;Description automatically generated"/>
+                    <pic:cNvPicPr/>
+                  </pic:nvPicPr>
+                  <pic:blipFill>
+                    <a:blip r:embed="rId12"/>
+                    <a:stretch>
+                      <a:fillRect/>
+                    </a:stretch>
+                  </pic:blipFill>
+                  <pic:spPr>
+                    <a:xfrm>
+                      <a:off x="0" y="0"/>
+                      <a:ext cx="5731510" cy="4945380"/>
+                    </a:xfrm>
+                    <a:prstGeom prst="rect">
+                      <a:avLst/>
+                    </a:prstGeom>
+                  </pic:spPr>
+                </pic:pic>
+              </a:graphicData>
+            </a:graphic>
+          </wp:inline>
+        </w:drawing>
+      </w:r>
+    </w:p>
+    <w:p>
+      <w:r>
+        <w:rPr>
+          <w:noProof/>
+        </w:rPr>
         <w:drawing>
           <wp:inline distT="0" distB="0" distL="0" distR="0" wp14:anchorId="34DA3775" wp14:editId="614C9A7C">
             <wp:extent cx="5731510" cy="2896870"/>
@@ -604,7 +634,7 @@
                     <pic:cNvPicPr/>
                   </pic:nvPicPr>
                   <pic:blipFill>
-                    <a:blip r:embed="rId12"/>
+                    <a:blip r:embed="rId13"/>
                     <a:stretch>
                       <a:fillRect/>
                     </a:stretch>
@@ -631,10 +661,25 @@
           <w:u w:val="single"/>
         </w:rPr>
       </w:pPr>
-      <w:r>
-        <w:rPr>
-          <w:u w:val="single"/>
-        </w:rPr>
+    </w:p>
+    <w:p>
+      <w:pPr>
+        <w:rPr>
+          <w:u w:val="single"/>
+        </w:rPr>
+      </w:pPr>
+    </w:p>
+    <w:p>
+      <w:pPr>
+        <w:rPr>
+          <w:u w:val="single"/>
+        </w:rPr>
+      </w:pPr>
+      <w:r>
+        <w:rPr>
+          <w:u w:val="single"/>
+        </w:rPr>
+        <w:lastRenderedPageBreak/>
         <w:t>Effects:</w:t>
       </w:r>
     </w:p>
@@ -662,6 +707,45 @@
       </w:pPr>
       <w:r>
         <w:t>Health Packs</w:t>
+      </w:r>
+    </w:p>
+    <w:p>
+      <w:r>
+        <w:drawing>
+          <wp:inline distT="0" distB="0" distL="0" distR="0" wp14:anchorId="231C92A2" wp14:editId="1A322886">
+            <wp:extent cx="4315427" cy="4058216"/>
+            <wp:effectExtent l="0" t="0" r="9525" b="0"/>
+            <wp:docPr id="1057661507" name="Picture 1" descr="A drawing of a cross&#10;&#10;Description automatically generated"/>
+            <wp:cNvGraphicFramePr>
+              <a:graphicFrameLocks xmlns:a="http://schemas.openxmlformats.org/drawingml/2006/main" noChangeAspect="1"/>
+            </wp:cNvGraphicFramePr>
+            <a:graphic xmlns:a="http://schemas.openxmlformats.org/drawingml/2006/main">
+              <a:graphicData uri="http://schemas.openxmlformats.org/drawingml/2006/picture">
+                <pic:pic xmlns:pic="http://schemas.openxmlformats.org/drawingml/2006/picture">
+                  <pic:nvPicPr>
+                    <pic:cNvPr id="1057661507" name="Picture 1" descr="A drawing of a cross&#10;&#10;Description automatically generated"/>
+                    <pic:cNvPicPr/>
+                  </pic:nvPicPr>
+                  <pic:blipFill>
+                    <a:blip r:embed="rId14"/>
+                    <a:stretch>
+                      <a:fillRect/>
+                    </a:stretch>
+                  </pic:blipFill>
+                  <pic:spPr>
+                    <a:xfrm>
+                      <a:off x="0" y="0"/>
+                      <a:ext cx="4315427" cy="4058216"/>
+                    </a:xfrm>
+                    <a:prstGeom prst="rect">
+                      <a:avLst/>
+                    </a:prstGeom>
+                  </pic:spPr>
+                </pic:pic>
+              </a:graphicData>
+            </a:graphic>
+          </wp:inline>
+        </w:drawing>
       </w:r>
     </w:p>
     <w:p>

</xml_diff>

<commit_message>
added to art doc
</commit_message>
<xml_diff>
--- a/Assets (Jad)/Documentation/Art Documentation.docx
+++ b/Assets (Jad)/Documentation/Art Documentation.docx
@@ -10,6 +10,14 @@
           <w:u w:val="single"/>
         </w:rPr>
       </w:pPr>
+      <w:r>
+        <w:rPr>
+          <w:sz w:val="32"/>
+          <w:szCs w:val="32"/>
+          <w:u w:val="single"/>
+        </w:rPr>
+        <w:t xml:space="preserve">   </w:t>
+      </w:r>
       <w:r>
         <w:rPr>
           <w:sz w:val="32"/>
@@ -576,6 +584,9 @@
     </w:p>
     <w:p>
       <w:r>
+        <w:rPr>
+          <w:noProof/>
+        </w:rPr>
         <w:drawing>
           <wp:inline distT="0" distB="0" distL="0" distR="0" wp14:anchorId="414BD54A" wp14:editId="1FD0A51A">
             <wp:extent cx="5731510" cy="4945380"/>
@@ -656,30 +667,108 @@
       </w:r>
     </w:p>
     <w:p>
-      <w:pPr>
-        <w:rPr>
-          <w:u w:val="single"/>
-        </w:rPr>
-      </w:pPr>
-    </w:p>
-    <w:p>
-      <w:pPr>
-        <w:rPr>
-          <w:u w:val="single"/>
-        </w:rPr>
-      </w:pPr>
-    </w:p>
-    <w:p>
-      <w:pPr>
-        <w:rPr>
-          <w:u w:val="single"/>
-        </w:rPr>
-      </w:pPr>
-      <w:r>
-        <w:rPr>
-          <w:u w:val="single"/>
-        </w:rPr>
+      <w:r>
         <w:lastRenderedPageBreak/>
+        <w:drawing>
+          <wp:inline distT="0" distB="0" distL="0" distR="0" wp14:anchorId="5E78C463" wp14:editId="77678992">
+            <wp:extent cx="5731510" cy="2185670"/>
+            <wp:effectExtent l="0" t="0" r="2540" b="5080"/>
+            <wp:docPr id="1163854288" name="Picture 1" descr="A drawing of a robot&#10;&#10;Description automatically generated"/>
+            <wp:cNvGraphicFramePr>
+              <a:graphicFrameLocks xmlns:a="http://schemas.openxmlformats.org/drawingml/2006/main" noChangeAspect="1"/>
+            </wp:cNvGraphicFramePr>
+            <a:graphic xmlns:a="http://schemas.openxmlformats.org/drawingml/2006/main">
+              <a:graphicData uri="http://schemas.openxmlformats.org/drawingml/2006/picture">
+                <pic:pic xmlns:pic="http://schemas.openxmlformats.org/drawingml/2006/picture">
+                  <pic:nvPicPr>
+                    <pic:cNvPr id="1163854288" name="Picture 1" descr="A drawing of a robot&#10;&#10;Description automatically generated"/>
+                    <pic:cNvPicPr/>
+                  </pic:nvPicPr>
+                  <pic:blipFill>
+                    <a:blip r:embed="rId14"/>
+                    <a:stretch>
+                      <a:fillRect/>
+                    </a:stretch>
+                  </pic:blipFill>
+                  <pic:spPr>
+                    <a:xfrm>
+                      <a:off x="0" y="0"/>
+                      <a:ext cx="5731510" cy="2185670"/>
+                    </a:xfrm>
+                    <a:prstGeom prst="rect">
+                      <a:avLst/>
+                    </a:prstGeom>
+                  </pic:spPr>
+                </pic:pic>
+              </a:graphicData>
+            </a:graphic>
+          </wp:inline>
+        </w:drawing>
+      </w:r>
+    </w:p>
+    <w:p>
+      <w:r>
+        <w:drawing>
+          <wp:inline distT="0" distB="0" distL="0" distR="0" wp14:anchorId="32D0226F" wp14:editId="4D015D71">
+            <wp:extent cx="5731510" cy="2298065"/>
+            <wp:effectExtent l="0" t="0" r="2540" b="6985"/>
+            <wp:docPr id="1175541112" name="Picture 1" descr="A cartoon of a chef&#10;&#10;Description automatically generated"/>
+            <wp:cNvGraphicFramePr>
+              <a:graphicFrameLocks xmlns:a="http://schemas.openxmlformats.org/drawingml/2006/main" noChangeAspect="1"/>
+            </wp:cNvGraphicFramePr>
+            <a:graphic xmlns:a="http://schemas.openxmlformats.org/drawingml/2006/main">
+              <a:graphicData uri="http://schemas.openxmlformats.org/drawingml/2006/picture">
+                <pic:pic xmlns:pic="http://schemas.openxmlformats.org/drawingml/2006/picture">
+                  <pic:nvPicPr>
+                    <pic:cNvPr id="1175541112" name="Picture 1" descr="A cartoon of a chef&#10;&#10;Description automatically generated"/>
+                    <pic:cNvPicPr/>
+                  </pic:nvPicPr>
+                  <pic:blipFill>
+                    <a:blip r:embed="rId15"/>
+                    <a:stretch>
+                      <a:fillRect/>
+                    </a:stretch>
+                  </pic:blipFill>
+                  <pic:spPr>
+                    <a:xfrm>
+                      <a:off x="0" y="0"/>
+                      <a:ext cx="5731510" cy="2298065"/>
+                    </a:xfrm>
+                    <a:prstGeom prst="rect">
+                      <a:avLst/>
+                    </a:prstGeom>
+                  </pic:spPr>
+                </pic:pic>
+              </a:graphicData>
+            </a:graphic>
+          </wp:inline>
+        </w:drawing>
+      </w:r>
+    </w:p>
+    <w:p>
+      <w:pPr>
+        <w:rPr>
+          <w:u w:val="single"/>
+        </w:rPr>
+      </w:pPr>
+    </w:p>
+    <w:p>
+      <w:pPr>
+        <w:rPr>
+          <w:u w:val="single"/>
+        </w:rPr>
+      </w:pPr>
+    </w:p>
+    <w:p>
+      <w:pPr>
+        <w:rPr>
+          <w:u w:val="single"/>
+        </w:rPr>
+      </w:pPr>
+      <w:r>
+        <w:rPr>
+          <w:u w:val="single"/>
+        </w:rPr>
         <w:t>Effects:</w:t>
       </w:r>
     </w:p>
@@ -711,6 +800,10 @@
     </w:p>
     <w:p>
       <w:r>
+        <w:rPr>
+          <w:noProof/>
+        </w:rPr>
+        <w:lastRenderedPageBreak/>
         <w:drawing>
           <wp:inline distT="0" distB="0" distL="0" distR="0" wp14:anchorId="231C92A2" wp14:editId="1A322886">
             <wp:extent cx="4315427" cy="4058216"/>
@@ -727,7 +820,7 @@
                     <pic:cNvPicPr/>
                   </pic:nvPicPr>
                   <pic:blipFill>
-                    <a:blip r:embed="rId14"/>
+                    <a:blip r:embed="rId16"/>
                     <a:stretch>
                       <a:fillRect/>
                     </a:stretch>

</xml_diff>